<commit_message>
update comment and docx
</commit_message>
<xml_diff>
--- a/Final Project.docx
+++ b/Final Project.docx
@@ -719,13 +719,7 @@
         <w:rPr>
           <w:szCs w:val="24"/>
         </w:rPr>
-        <w:t>Dataset</w:t>
-      </w:r>
-      <w:r>
-        <w:rPr>
-          <w:szCs w:val="24"/>
-        </w:rPr>
-        <w:t xml:space="preserve"> Strategies</w:t>
+        <w:t>Dataset Strategies</w:t>
       </w:r>
       <w:r>
         <w:rPr>
@@ -1118,20 +1112,6 @@
     <w:p>
       <w:pPr>
         <w:spacing w:before="0" w:after="0"/>
-        <w:rPr>
-          <w:szCs w:val="24"/>
-        </w:rPr>
-      </w:pPr>
-      <w:r>
-        <w:rPr>
-          <w:szCs w:val="24"/>
-        </w:rPr>
-        <w:t xml:space="preserve">-to correctly predicate ? </w:t>
-      </w:r>
-    </w:p>
-    <w:p>
-      <w:pPr>
-        <w:spacing w:before="0" w:after="0"/>
         <w:ind w:firstLine="720"/>
         <w:rPr>
           <w:szCs w:val="24"/>
@@ -1153,31 +1133,7 @@
         <w:rPr>
           <w:szCs w:val="24"/>
         </w:rPr>
-        <w:t xml:space="preserve">Regression </w:t>
-      </w:r>
-      <w:r>
-        <w:rPr>
-          <w:szCs w:val="24"/>
-        </w:rPr>
-        <w:t>intends</w:t>
-      </w:r>
-      <w:r>
-        <w:rPr>
-          <w:szCs w:val="24"/>
-        </w:rPr>
-        <w:t xml:space="preserve"> to predict a continuous output variable, while classification </w:t>
-      </w:r>
-      <w:r>
-        <w:rPr>
-          <w:szCs w:val="24"/>
-        </w:rPr>
-        <w:t>intends</w:t>
-      </w:r>
-      <w:r>
-        <w:rPr>
-          <w:szCs w:val="24"/>
-        </w:rPr>
-        <w:t xml:space="preserve"> to assign a categorical label to a data instance. </w:t>
+        <w:t xml:space="preserve">Regression intends to predict a continuous output variable, while classification intends to assign a categorical label to a data instance. </w:t>
       </w:r>
       <w:r>
         <w:rPr>
@@ -1249,7 +1205,7 @@
         <w:rPr>
           <w:szCs w:val="24"/>
         </w:rPr>
-        <w:t>redict the classes or the values of the unlabeled</w:t>
+        <w:t>redict the values of the unlabeled</w:t>
       </w:r>
       <w:r>
         <w:rPr>
@@ -1290,28 +1246,6 @@
       <w:pPr>
         <w:spacing w:before="0" w:after="0"/>
         <w:rPr>
-          <w:szCs w:val="24"/>
-        </w:rPr>
-      </w:pPr>
-      <w:r>
-        <w:rPr>
-          <w:szCs w:val="24"/>
-        </w:rPr>
-        <w:t>We will also cover topics such as model evaluation, feature selection, and regularization. By the end of this course, students will have a strong understanding of the principles and techniques used in regression and classification, and they will be able to apply these methods to real-world problems.</w:t>
-      </w:r>
-    </w:p>
-    <w:p>
-      <w:pPr>
-        <w:spacing w:before="0" w:after="0"/>
-        <w:rPr>
-          <w:szCs w:val="24"/>
-        </w:rPr>
-      </w:pPr>
-    </w:p>
-    <w:p>
-      <w:pPr>
-        <w:spacing w:before="0" w:after="0"/>
-        <w:rPr>
           <w:b/>
           <w:bCs/>
           <w:szCs w:val="24"/>
@@ -1333,6 +1267,12 @@
           <w:szCs w:val="24"/>
         </w:rPr>
       </w:pPr>
+      <w:r>
+        <w:rPr>
+          <w:szCs w:val="24"/>
+        </w:rPr>
+        <w:t>?</w:t>
+      </w:r>
     </w:p>
     <w:p>
       <w:pPr>
@@ -1371,6 +1311,330 @@
         <w:rPr>
           <w:szCs w:val="24"/>
         </w:rPr>
+        <w:t xml:space="preserve">The </w:t>
+      </w:r>
+      <w:r>
+        <w:rPr>
+          <w:szCs w:val="24"/>
+        </w:rPr>
+        <w:t xml:space="preserve">dataset that </w:t>
+      </w:r>
+      <w:r>
+        <w:rPr>
+          <w:szCs w:val="24"/>
+        </w:rPr>
+        <w:t>was</w:t>
+      </w:r>
+      <w:r>
+        <w:rPr>
+          <w:szCs w:val="24"/>
+        </w:rPr>
+        <w:t xml:space="preserve"> used came from </w:t>
+      </w:r>
+      <w:hyperlink r:id="rId6" w:history="1">
+        <w:r>
+          <w:rPr>
+            <w:rStyle w:val="Hyperlink"/>
+            <w:szCs w:val="24"/>
+          </w:rPr>
+          <w:t>https://archive.ics.uci.edu/ml/index.ph</w:t>
+        </w:r>
+        <w:r>
+          <w:rPr>
+            <w:rStyle w:val="Hyperlink"/>
+            <w:szCs w:val="24"/>
+          </w:rPr>
+          <w:t>p</w:t>
+        </w:r>
+      </w:hyperlink>
+      <w:r>
+        <w:rPr>
+          <w:szCs w:val="24"/>
+        </w:rPr>
+        <w:t>.  The data is based on</w:t>
+      </w:r>
+      <w:r>
+        <w:rPr>
+          <w:szCs w:val="24"/>
+        </w:rPr>
+        <w:t xml:space="preserve"> </w:t>
+      </w:r>
+      <w:r>
+        <w:rPr>
+          <w:rStyle w:val="heading"/>
+        </w:rPr>
+        <w:t xml:space="preserve">Diabetes </w:t>
+      </w:r>
+      <w:r>
+        <w:rPr>
+          <w:rStyle w:val="heading"/>
+        </w:rPr>
+        <w:t xml:space="preserve">in </w:t>
+      </w:r>
+      <w:r>
+        <w:rPr>
+          <w:rStyle w:val="heading"/>
+        </w:rPr>
+        <w:t xml:space="preserve">US hospitals </w:t>
+      </w:r>
+      <w:r>
+        <w:rPr>
+          <w:rStyle w:val="heading"/>
+        </w:rPr>
+        <w:t>between the</w:t>
+      </w:r>
+      <w:r>
+        <w:rPr>
+          <w:rStyle w:val="heading"/>
+        </w:rPr>
+        <w:t xml:space="preserve"> years 1999</w:t>
+      </w:r>
+      <w:r>
+        <w:rPr>
+          <w:rStyle w:val="heading"/>
+        </w:rPr>
+        <w:t xml:space="preserve"> to </w:t>
+      </w:r>
+      <w:r>
+        <w:rPr>
+          <w:rStyle w:val="heading"/>
+        </w:rPr>
+        <w:t>2008</w:t>
+      </w:r>
+      <w:r>
+        <w:rPr>
+          <w:szCs w:val="24"/>
+        </w:rPr>
+        <w:t>.</w:t>
+      </w:r>
+      <w:r>
+        <w:rPr>
+          <w:szCs w:val="24"/>
+        </w:rPr>
+        <w:t xml:space="preserve">  </w:t>
+      </w:r>
+      <w:r>
+        <w:rPr>
+          <w:szCs w:val="24"/>
+        </w:rPr>
+        <w:t>The number of i</w:t>
+      </w:r>
+      <w:r>
+        <w:rPr>
+          <w:szCs w:val="24"/>
+        </w:rPr>
+        <w:t>nstances</w:t>
+      </w:r>
+      <w:r>
+        <w:rPr>
+          <w:szCs w:val="24"/>
+        </w:rPr>
+        <w:t xml:space="preserve"> in this dataset is </w:t>
+      </w:r>
+      <w:r>
+        <w:rPr>
+          <w:szCs w:val="24"/>
+        </w:rPr>
+        <w:t>100</w:t>
+      </w:r>
+      <w:r>
+        <w:rPr>
+          <w:szCs w:val="24"/>
+        </w:rPr>
+        <w:t>,</w:t>
+      </w:r>
+      <w:r>
+        <w:rPr>
+          <w:szCs w:val="24"/>
+        </w:rPr>
+        <w:t>000</w:t>
+      </w:r>
+      <w:r>
+        <w:rPr>
+          <w:szCs w:val="24"/>
+        </w:rPr>
+        <w:t xml:space="preserve"> and it has 55 different attributes.</w:t>
+      </w:r>
+      <w:r>
+        <w:rPr>
+          <w:szCs w:val="24"/>
+        </w:rPr>
+        <w:t xml:space="preserve">  </w:t>
+      </w:r>
+      <w:r>
+        <w:rPr>
+          <w:szCs w:val="24"/>
+        </w:rPr>
+        <w:t xml:space="preserve">Inspection of the dataset revealed that </w:t>
+      </w:r>
+      <w:r>
+        <w:rPr>
+          <w:szCs w:val="24"/>
+        </w:rPr>
+        <w:t xml:space="preserve">the </w:t>
+      </w:r>
+      <w:r>
+        <w:rPr>
+          <w:szCs w:val="24"/>
+        </w:rPr>
+        <w:t>data</w:t>
+      </w:r>
+      <w:r>
+        <w:rPr>
+          <w:szCs w:val="24"/>
+        </w:rPr>
+        <w:t xml:space="preserve"> required</w:t>
+      </w:r>
+      <w:r>
+        <w:rPr>
+          <w:szCs w:val="24"/>
+        </w:rPr>
+        <w:t xml:space="preserve"> cleaning</w:t>
+      </w:r>
+      <w:r>
+        <w:rPr>
+          <w:szCs w:val="24"/>
+        </w:rPr>
+        <w:t xml:space="preserve"> as well as</w:t>
+      </w:r>
+      <w:r>
+        <w:rPr>
+          <w:szCs w:val="24"/>
+        </w:rPr>
+        <w:t xml:space="preserve"> data</w:t>
+      </w:r>
+      <w:r>
+        <w:rPr>
+          <w:szCs w:val="24"/>
+        </w:rPr>
+        <w:t xml:space="preserve"> transformation</w:t>
+      </w:r>
+      <w:r>
+        <w:rPr>
+          <w:szCs w:val="24"/>
+        </w:rPr>
+        <w:t>.</w:t>
+      </w:r>
+      <w:r>
+        <w:rPr>
+          <w:szCs w:val="24"/>
+        </w:rPr>
+        <w:t xml:space="preserve">  This is due to the dataset </w:t>
+      </w:r>
+      <w:r>
+        <w:rPr>
+          <w:szCs w:val="24"/>
+        </w:rPr>
+        <w:t xml:space="preserve">containing </w:t>
+      </w:r>
+      <w:r>
+        <w:rPr>
+          <w:szCs w:val="24"/>
+        </w:rPr>
+        <w:t>invalid data. This is in the form of question marks (?), string values (“Female”)</w:t>
+      </w:r>
+      <w:r>
+        <w:rPr>
+          <w:szCs w:val="24"/>
+        </w:rPr>
+        <w:t xml:space="preserve"> and</w:t>
+      </w:r>
+      <w:r>
+        <w:rPr>
+          <w:szCs w:val="24"/>
+        </w:rPr>
+        <w:t xml:space="preserve"> age ranges (</w:t>
+      </w:r>
+      <w:r>
+        <w:rPr>
+          <w:szCs w:val="24"/>
+        </w:rPr>
+        <w:t>[0-10)</w:t>
+      </w:r>
+      <w:r>
+        <w:rPr>
+          <w:szCs w:val="24"/>
+        </w:rPr>
+        <w:t>)</w:t>
+      </w:r>
+      <w:r>
+        <w:rPr>
+          <w:szCs w:val="24"/>
+        </w:rPr>
+        <w:t xml:space="preserve">.  </w:t>
+      </w:r>
+      <w:r>
+        <w:rPr>
+          <w:szCs w:val="24"/>
+        </w:rPr>
+        <w:t xml:space="preserve">This required </w:t>
+      </w:r>
+      <w:r>
+        <w:rPr>
+          <w:szCs w:val="24"/>
+        </w:rPr>
+        <w:t>drop</w:t>
+      </w:r>
+      <w:r>
+        <w:rPr>
+          <w:szCs w:val="24"/>
+        </w:rPr>
+        <w:t>ping</w:t>
+      </w:r>
+      <w:r>
+        <w:rPr>
+          <w:szCs w:val="24"/>
+        </w:rPr>
+        <w:t xml:space="preserve"> columns that </w:t>
+      </w:r>
+      <w:r>
+        <w:rPr>
+          <w:szCs w:val="24"/>
+        </w:rPr>
+        <w:t>were</w:t>
+      </w:r>
+      <w:r>
+        <w:rPr>
+          <w:szCs w:val="24"/>
+        </w:rPr>
+        <w:t xml:space="preserve"> not relevant to the analysis</w:t>
+      </w:r>
+      <w:r>
+        <w:rPr>
+          <w:szCs w:val="24"/>
+        </w:rPr>
+        <w:t xml:space="preserve"> or contained no usable data. {fig 1</w:t>
+      </w:r>
+      <w:r>
+        <w:rPr>
+          <w:szCs w:val="24"/>
+        </w:rPr>
+        <w:t xml:space="preserve"> – show dataset with unfiltered data</w:t>
+      </w:r>
+      <w:r>
+        <w:rPr>
+          <w:szCs w:val="24"/>
+        </w:rPr>
+        <w:t xml:space="preserve">}  </w:t>
+      </w:r>
+      <w:r>
+        <w:rPr>
+          <w:szCs w:val="24"/>
+        </w:rPr>
+        <w:t xml:space="preserve">The next step was to transform the data.  This involved </w:t>
+      </w:r>
+    </w:p>
+    <w:p>
+      <w:pPr>
+        <w:spacing w:before="0" w:after="0"/>
+        <w:rPr>
+          <w:szCs w:val="24"/>
+        </w:rPr>
+      </w:pPr>
+      <w:r>
+        <w:rPr>
+          <w:szCs w:val="24"/>
+        </w:rPr>
         <w:t>-add headers</w:t>
       </w:r>
     </w:p>
@@ -1415,6 +1679,44 @@
           <w:szCs w:val="24"/>
         </w:rPr>
       </w:pPr>
+      <w:r>
+        <w:rPr>
+          <w:szCs w:val="24"/>
+        </w:rPr>
+        <w:t xml:space="preserve">-add pattern </w:t>
+      </w:r>
+      <w:r>
+        <w:rPr>
+          <w:szCs w:val="24"/>
+        </w:rPr>
+        <w:t>recognition</w:t>
+      </w:r>
+      <w:r>
+        <w:rPr>
+          <w:szCs w:val="24"/>
+        </w:rPr>
+        <w:t xml:space="preserve"> </w:t>
+      </w:r>
+      <w:r>
+        <w:rPr>
+          <w:szCs w:val="24"/>
+        </w:rPr>
+        <w:t>(heatmap</w:t>
+      </w:r>
+      <w:r>
+        <w:rPr>
+          <w:szCs w:val="24"/>
+        </w:rPr>
+        <w:t>)</w:t>
+      </w:r>
+    </w:p>
+    <w:p>
+      <w:pPr>
+        <w:spacing w:before="0" w:after="0"/>
+        <w:rPr>
+          <w:szCs w:val="24"/>
+        </w:rPr>
+      </w:pPr>
     </w:p>
     <w:p>
       <w:pPr>
@@ -1441,6 +1743,18 @@
           <w:szCs w:val="24"/>
         </w:rPr>
       </w:pPr>
+      <w:r>
+        <w:rPr>
+          <w:szCs w:val="24"/>
+        </w:rPr>
+        <w:t xml:space="preserve">-something to help benefit </w:t>
+      </w:r>
+      <w:r>
+        <w:rPr>
+          <w:szCs w:val="24"/>
+        </w:rPr>
+        <w:t>society</w:t>
+      </w:r>
     </w:p>
     <w:p>
       <w:pPr>
@@ -1480,14 +1794,6 @@
       <w:pPr>
         <w:spacing w:before="0" w:after="0"/>
         <w:rPr>
-          <w:szCs w:val="24"/>
-        </w:rPr>
-      </w:pPr>
-    </w:p>
-    <w:p>
-      <w:pPr>
-        <w:spacing w:before="0" w:after="0"/>
-        <w:rPr>
           <w:b/>
           <w:bCs/>
           <w:szCs w:val="24"/>
@@ -1522,14 +1828,6 @@
       <w:pPr>
         <w:spacing w:before="0" w:after="0"/>
         <w:rPr>
-          <w:szCs w:val="24"/>
-        </w:rPr>
-      </w:pPr>
-    </w:p>
-    <w:p>
-      <w:pPr>
-        <w:spacing w:before="0" w:after="0"/>
-        <w:rPr>
           <w:b/>
           <w:bCs/>
           <w:szCs w:val="24"/>
@@ -1556,14 +1854,6 @@
       <w:pPr>
         <w:spacing w:before="0" w:after="0"/>
         <w:rPr>
-          <w:szCs w:val="24"/>
-        </w:rPr>
-      </w:pPr>
-    </w:p>
-    <w:p>
-      <w:pPr>
-        <w:spacing w:before="0" w:after="0"/>
-        <w:rPr>
           <w:b/>
           <w:bCs/>
           <w:szCs w:val="24"/>
@@ -1582,9 +1872,71 @@
       <w:pPr>
         <w:spacing w:before="0" w:after="0"/>
         <w:rPr>
-          <w:szCs w:val="24"/>
-        </w:rPr>
-      </w:pPr>
+          <w:b/>
+          <w:bCs/>
+          <w:szCs w:val="24"/>
+        </w:rPr>
+      </w:pPr>
+    </w:p>
+    <w:p>
+      <w:pPr>
+        <w:spacing w:before="0" w:after="0"/>
+        <w:rPr>
+          <w:b/>
+          <w:bCs/>
+          <w:szCs w:val="24"/>
+        </w:rPr>
+      </w:pPr>
+      <w:r>
+        <w:rPr>
+          <w:b/>
+          <w:bCs/>
+          <w:szCs w:val="24"/>
+        </w:rPr>
+        <w:t>Future work</w:t>
+      </w:r>
+    </w:p>
+    <w:p>
+      <w:pPr>
+        <w:spacing w:before="0" w:after="0"/>
+        <w:rPr>
+          <w:szCs w:val="24"/>
+        </w:rPr>
+      </w:pPr>
+      <w:r>
+        <w:rPr>
+          <w:szCs w:val="24"/>
+        </w:rPr>
+        <w:t>-better data collection</w:t>
+      </w:r>
+    </w:p>
+    <w:p>
+      <w:pPr>
+        <w:spacing w:before="0" w:after="0"/>
+        <w:rPr>
+          <w:szCs w:val="24"/>
+        </w:rPr>
+      </w:pPr>
+      <w:r>
+        <w:rPr>
+          <w:szCs w:val="24"/>
+        </w:rPr>
+        <w:t>-more varied</w:t>
+      </w:r>
+    </w:p>
+    <w:p>
+      <w:pPr>
+        <w:spacing w:before="0" w:after="0"/>
+        <w:rPr>
+          <w:szCs w:val="24"/>
+        </w:rPr>
+      </w:pPr>
+      <w:r>
+        <w:rPr>
+          <w:szCs w:val="24"/>
+        </w:rPr>
+        <w:t>-graph {race}</w:t>
+      </w:r>
     </w:p>
     <w:p>
       <w:pPr>
@@ -1611,14 +1963,6 @@
         </w:rPr>
         <w:t>References</w:t>
       </w:r>
-    </w:p>
-    <w:p>
-      <w:pPr>
-        <w:spacing w:before="0" w:after="0"/>
-        <w:rPr>
-          <w:szCs w:val="24"/>
-        </w:rPr>
-      </w:pPr>
     </w:p>
     <w:p>
       <w:pPr>
@@ -2259,6 +2603,11 @@
       <w:contextualSpacing/>
     </w:pPr>
   </w:style>
+  <w:style w:type="character" w:customStyle="1" w:styleId="heading">
+    <w:name w:val="heading"/>
+    <w:basedOn w:val="DefaultParagraphFont"/>
+    <w:rsid w:val="00B370DF"/>
+  </w:style>
 </w:styles>
 </file>
 

</xml_diff>